<commit_message>
Resume Fix + Patchi Fix
</commit_message>
<xml_diff>
--- a/resume.docx
+++ b/resume.docx
@@ -101,25 +101,7 @@
           <w:sz w:val="20"/>
           <w:szCs w:val="20"/>
         </w:rPr>
-        <w:t>(Feb</w:t>
-      </w:r>
-      <w:r>
-        <w:rPr>
-          <w:b/>
-          <w:i/>
-          <w:sz w:val="20"/>
-          <w:szCs w:val="20"/>
-        </w:rPr>
-        <w:t xml:space="preserve"> 2015 – Dec</w:t>
-      </w:r>
-      <w:r>
-        <w:rPr>
-          <w:b/>
-          <w:i/>
-          <w:sz w:val="20"/>
-          <w:szCs w:val="20"/>
-        </w:rPr>
-        <w:t xml:space="preserve"> 2020)</w:t>
+        <w:t>(Feb 2015 – Dec 2020)</w:t>
       </w:r>
     </w:p>
     <w:p>
@@ -196,16 +178,7 @@
           <w:sz w:val="20"/>
           <w:szCs w:val="20"/>
         </w:rPr>
-        <w:t xml:space="preserve"> (Sep</w:t>
-      </w:r>
-      <w:r>
-        <w:rPr>
-          <w:b/>
-          <w:i/>
-          <w:sz w:val="20"/>
-          <w:szCs w:val="20"/>
-        </w:rPr>
-        <w:t xml:space="preserve"> 2010 – Ju</w:t>
+        <w:t xml:space="preserve"> (Sep 2010 – Ju</w:t>
       </w:r>
       <w:r>
         <w:rPr>
@@ -349,14 +322,7 @@
           <w:sz w:val="20"/>
           <w:szCs w:val="20"/>
         </w:rPr>
-        <w:t>Cross-Platform (</w:t>
-      </w:r>
-      <w:r>
-        <w:rPr>
-          <w:sz w:val="20"/>
-          <w:szCs w:val="20"/>
-        </w:rPr>
-        <w:t>Linux + Mac + PC)</w:t>
+        <w:t>Cross-Platform (Linux + Mac + PC)</w:t>
       </w:r>
     </w:p>
     <w:p>
@@ -398,7 +364,14 @@
           <w:sz w:val="20"/>
           <w:szCs w:val="20"/>
         </w:rPr>
-        <w:t>Modern graphics techniques including PBR and beautiful 3D shaders</w:t>
+        <w:t xml:space="preserve">Modern graphics techniques including PBR and </w:t>
+      </w:r>
+      <w:r>
+        <w:rPr>
+          <w:sz w:val="20"/>
+          <w:szCs w:val="20"/>
+        </w:rPr>
+        <w:t>gorgeous post-processing</w:t>
       </w:r>
     </w:p>
     <w:p>
@@ -496,14 +469,7 @@
           <w:sz w:val="20"/>
           <w:szCs w:val="20"/>
         </w:rPr>
-        <w:t>A RISCV32i IDE, simulator, and assemb</w:t>
-      </w:r>
-      <w:r>
-        <w:rPr>
-          <w:sz w:val="20"/>
-          <w:szCs w:val="20"/>
-        </w:rPr>
-        <w:t xml:space="preserve">ler. </w:t>
+        <w:t xml:space="preserve">A RISCV32i IDE, simulator, and assembler. </w:t>
       </w:r>
       <w:hyperlink r:id="rId8">
         <w:r>
@@ -568,6 +534,159 @@
           <w:sz w:val="20"/>
           <w:szCs w:val="20"/>
         </w:rPr>
+        <w:t>Senior Front-End Developer</w:t>
+      </w:r>
+      <w:r>
+        <w:rPr>
+          <w:b/>
+          <w:i/>
+          <w:sz w:val="20"/>
+          <w:szCs w:val="20"/>
+        </w:rPr>
+        <w:t xml:space="preserve"> (Jun 2018 – Oct 2018) </w:t>
+      </w:r>
+    </w:p>
+    <w:p>
+      <w:pPr>
+        <w:pStyle w:val="ListParagraph"/>
+        <w:numPr>
+          <w:ilvl w:val="0"/>
+          <w:numId w:val="9"/>
+        </w:numPr>
+        <w:spacing w:after="0" w:line="276" w:lineRule="auto"/>
+        <w:rPr>
+          <w:rStyle w:val="background-details"/>
+          <w:sz w:val="20"/>
+        </w:rPr>
+      </w:pPr>
+      <w:r>
+        <w:rPr>
+          <w:rStyle w:val="background-details"/>
+          <w:sz w:val="20"/>
+        </w:rPr>
+        <w:t>Developed User Interface Designs for Web and Apps.</w:t>
+      </w:r>
+    </w:p>
+    <w:p>
+      <w:pPr>
+        <w:pStyle w:val="ListParagraph"/>
+        <w:numPr>
+          <w:ilvl w:val="0"/>
+          <w:numId w:val="9"/>
+        </w:numPr>
+        <w:spacing w:after="0" w:line="276" w:lineRule="auto"/>
+        <w:rPr>
+          <w:rStyle w:val="background-details"/>
+          <w:sz w:val="20"/>
+        </w:rPr>
+      </w:pPr>
+      <w:bookmarkStart w:id="1" w:name="_GoBack"/>
+      <w:r>
+        <w:rPr>
+          <w:rStyle w:val="background-details"/>
+          <w:sz w:val="20"/>
+        </w:rPr>
+        <w:t xml:space="preserve">Managed the </w:t>
+      </w:r>
+      <w:proofErr w:type="gramStart"/>
+      <w:r>
+        <w:rPr>
+          <w:rStyle w:val="background-details"/>
+          <w:sz w:val="20"/>
+        </w:rPr>
+        <w:t>front end</w:t>
+      </w:r>
+      <w:proofErr w:type="gramEnd"/>
+      <w:r>
+        <w:rPr>
+          <w:rStyle w:val="background-details"/>
+          <w:sz w:val="20"/>
+        </w:rPr>
+        <w:t xml:space="preserve"> development team.</w:t>
+      </w:r>
+    </w:p>
+    <w:p>
+      <w:pPr>
+        <w:pStyle w:val="ListParagraph"/>
+        <w:numPr>
+          <w:ilvl w:val="0"/>
+          <w:numId w:val="9"/>
+        </w:numPr>
+        <w:spacing w:after="0" w:line="276" w:lineRule="auto"/>
+        <w:rPr>
+          <w:rStyle w:val="background-details"/>
+          <w:sz w:val="20"/>
+        </w:rPr>
+      </w:pPr>
+      <w:r>
+        <w:rPr>
+          <w:rStyle w:val="background-details"/>
+          <w:sz w:val="20"/>
+        </w:rPr>
+        <w:t xml:space="preserve">Integrated with Amazon AWS </w:t>
+      </w:r>
+      <w:proofErr w:type="spellStart"/>
+      <w:r>
+        <w:rPr>
+          <w:rStyle w:val="background-details"/>
+          <w:sz w:val="20"/>
+        </w:rPr>
+        <w:t>Severless</w:t>
+      </w:r>
+      <w:proofErr w:type="spellEnd"/>
+      <w:r>
+        <w:rPr>
+          <w:rStyle w:val="background-details"/>
+          <w:sz w:val="20"/>
+        </w:rPr>
+        <w:t xml:space="preserve"> REST-based Architecture.</w:t>
+      </w:r>
+    </w:p>
+    <w:p>
+      <w:pPr>
+        <w:pStyle w:val="ListParagraph"/>
+        <w:numPr>
+          <w:ilvl w:val="0"/>
+          <w:numId w:val="9"/>
+        </w:numPr>
+        <w:spacing w:after="0" w:line="276" w:lineRule="auto"/>
+        <w:rPr>
+          <w:rStyle w:val="background-details"/>
+          <w:sz w:val="20"/>
+        </w:rPr>
+      </w:pPr>
+      <w:r>
+        <w:rPr>
+          <w:rStyle w:val="background-details"/>
+          <w:sz w:val="20"/>
+        </w:rPr>
+        <w:t>Prog</w:t>
+      </w:r>
+      <w:bookmarkEnd w:id="1"/>
+      <w:r>
+        <w:rPr>
+          <w:rStyle w:val="background-details"/>
+          <w:sz w:val="20"/>
+        </w:rPr>
+        <w:t>rammed and designed React-based web Interface for client and dashboard.</w:t>
+      </w:r>
+    </w:p>
+    <w:p>
+      <w:pPr>
+        <w:spacing w:after="0" w:line="276" w:lineRule="auto"/>
+        <w:rPr>
+          <w:b/>
+          <w:i/>
+          <w:sz w:val="20"/>
+          <w:szCs w:val="20"/>
+        </w:rPr>
+      </w:pPr>
+      <w:r>
+        <w:rPr>
+          <w:b/>
+          <w:sz w:val="20"/>
+          <w:szCs w:val="20"/>
+        </w:rPr>
         <w:t>Front-End and EDA Programmer</w:t>
       </w:r>
       <w:r>
@@ -577,43 +696,7 @@
           <w:sz w:val="20"/>
           <w:szCs w:val="20"/>
         </w:rPr>
-        <w:t xml:space="preserve"> (</w:t>
-      </w:r>
-      <w:r>
-        <w:rPr>
-          <w:b/>
-          <w:i/>
-          <w:sz w:val="20"/>
-          <w:szCs w:val="20"/>
-        </w:rPr>
-        <w:t>Feb</w:t>
-      </w:r>
-      <w:r>
-        <w:rPr>
-          <w:b/>
-          <w:i/>
-          <w:sz w:val="20"/>
-          <w:szCs w:val="20"/>
-        </w:rPr>
-        <w:t xml:space="preserve"> 201</w:t>
-      </w:r>
-      <w:r>
-        <w:rPr>
-          <w:b/>
-          <w:i/>
-          <w:sz w:val="20"/>
-          <w:szCs w:val="20"/>
-        </w:rPr>
-        <w:t>7 – May 2017</w:t>
-      </w:r>
-      <w:r>
-        <w:rPr>
-          <w:b/>
-          <w:i/>
-          <w:sz w:val="20"/>
-          <w:szCs w:val="20"/>
-        </w:rPr>
-        <w:t>)</w:t>
+        <w:t xml:space="preserve"> (Feb 2017 – May 2017)</w:t>
       </w:r>
     </w:p>
     <w:p>
@@ -708,15 +791,7 @@
           <w:sz w:val="20"/>
           <w:szCs w:val="20"/>
         </w:rPr>
-        <w:t>T</w:t>
-      </w:r>
-      <w:r>
-        <w:rPr>
-          <w:b/>
-          <w:sz w:val="20"/>
-          <w:szCs w:val="20"/>
-        </w:rPr>
-        <w:t>utor</w:t>
+        <w:t>Tutor</w:t>
       </w:r>
       <w:r>
         <w:rPr>
@@ -752,8 +827,6 @@
         </w:rPr>
         <w:t xml:space="preserve">, Analysis &amp; Design of Algorithms, Digital Design, </w:t>
       </w:r>
-      <w:bookmarkStart w:id="1" w:name="_GoBack"/>
-      <w:bookmarkEnd w:id="1"/>
       <w:r>
         <w:rPr>
           <w:sz w:val="20"/>
@@ -776,15 +849,7 @@
           <w:sz w:val="20"/>
           <w:szCs w:val="20"/>
         </w:rPr>
-        <w:t>T</w:t>
-      </w:r>
-      <w:r>
-        <w:rPr>
-          <w:b/>
-          <w:sz w:val="20"/>
-          <w:szCs w:val="20"/>
-        </w:rPr>
-        <w:t>each</w:t>
+        <w:t>Teach</w:t>
       </w:r>
       <w:r>
         <w:rPr>
@@ -1016,15 +1081,7 @@
           <w:sz w:val="20"/>
           <w:szCs w:val="20"/>
         </w:rPr>
-        <w:t>Marketing and Websites H</w:t>
-      </w:r>
-      <w:r>
-        <w:rPr>
-          <w:b/>
-          <w:sz w:val="20"/>
-          <w:szCs w:val="20"/>
-        </w:rPr>
-        <w:t>eads for Computer Science and Engineering Association at AUC</w:t>
+        <w:t>Marketing and Websites Heads for Computer Science and Engineering Association at AUC</w:t>
       </w:r>
       <w:r>
         <w:rPr>
@@ -1093,15 +1150,8 @@
           <w:sz w:val="20"/>
           <w:szCs w:val="20"/>
         </w:rPr>
-        <w:t>Game Developme</w:t>
-      </w:r>
-      <w:r>
-        <w:rPr>
-          <w:b/>
-          <w:sz w:val="20"/>
-          <w:szCs w:val="20"/>
-        </w:rPr>
-        <w:t>nt Workshop Instructor at AUC</w:t>
+        <w:lastRenderedPageBreak/>
+        <w:t>Game Development Workshop Instructor at AUC</w:t>
       </w:r>
       <w:r>
         <w:rPr>
@@ -1160,16 +1210,7 @@
           <w:sz w:val="20"/>
           <w:szCs w:val="20"/>
         </w:rPr>
-        <w:t xml:space="preserve"> (Summer 20</w:t>
-      </w:r>
-      <w:r>
-        <w:rPr>
-          <w:b/>
-          <w:i/>
-          <w:sz w:val="20"/>
-          <w:szCs w:val="20"/>
-        </w:rPr>
-        <w:t>15)</w:t>
+        <w:t xml:space="preserve"> (Summer 2015)</w:t>
       </w:r>
     </w:p>
     <w:p>
@@ -1930,6 +1971,119 @@
     </w:lvl>
   </w:abstractNum>
   <w:abstractNum w:abstractNumId="6" w15:restartNumberingAfterBreak="0">
+    <w:nsid w:val="51F86F78"/>
+    <w:multiLevelType w:val="hybridMultilevel"/>
+    <w:tmpl w:val="47DAF656"/>
+    <w:lvl w:ilvl="0" w:tplc="04090001">
+      <w:start w:val="1"/>
+      <w:numFmt w:val="bullet"/>
+      <w:lvlText w:val=""/>
+      <w:lvlJc w:val="left"/>
+      <w:pPr>
+        <w:ind w:left="720" w:hanging="360"/>
+      </w:pPr>
+      <w:rPr>
+        <w:rFonts w:ascii="Symbol" w:hAnsi="Symbol" w:hint="default"/>
+      </w:rPr>
+    </w:lvl>
+    <w:lvl w:ilvl="1" w:tplc="04090003">
+      <w:start w:val="1"/>
+      <w:numFmt w:val="bullet"/>
+      <w:lvlText w:val="o"/>
+      <w:lvlJc w:val="left"/>
+      <w:pPr>
+        <w:ind w:left="1440" w:hanging="360"/>
+      </w:pPr>
+      <w:rPr>
+        <w:rFonts w:ascii="Courier New" w:hAnsi="Courier New" w:cs="Courier New" w:hint="default"/>
+      </w:rPr>
+    </w:lvl>
+    <w:lvl w:ilvl="2" w:tplc="04090005">
+      <w:start w:val="1"/>
+      <w:numFmt w:val="bullet"/>
+      <w:lvlText w:val=""/>
+      <w:lvlJc w:val="left"/>
+      <w:pPr>
+        <w:ind w:left="2160" w:hanging="360"/>
+      </w:pPr>
+      <w:rPr>
+        <w:rFonts w:ascii="Wingdings" w:hAnsi="Wingdings" w:hint="default"/>
+      </w:rPr>
+    </w:lvl>
+    <w:lvl w:ilvl="3" w:tplc="04090001" w:tentative="1">
+      <w:start w:val="1"/>
+      <w:numFmt w:val="bullet"/>
+      <w:lvlText w:val=""/>
+      <w:lvlJc w:val="left"/>
+      <w:pPr>
+        <w:ind w:left="2880" w:hanging="360"/>
+      </w:pPr>
+      <w:rPr>
+        <w:rFonts w:ascii="Symbol" w:hAnsi="Symbol" w:hint="default"/>
+      </w:rPr>
+    </w:lvl>
+    <w:lvl w:ilvl="4" w:tplc="04090003" w:tentative="1">
+      <w:start w:val="1"/>
+      <w:numFmt w:val="bullet"/>
+      <w:lvlText w:val="o"/>
+      <w:lvlJc w:val="left"/>
+      <w:pPr>
+        <w:ind w:left="3600" w:hanging="360"/>
+      </w:pPr>
+      <w:rPr>
+        <w:rFonts w:ascii="Courier New" w:hAnsi="Courier New" w:cs="Courier New" w:hint="default"/>
+      </w:rPr>
+    </w:lvl>
+    <w:lvl w:ilvl="5" w:tplc="04090005" w:tentative="1">
+      <w:start w:val="1"/>
+      <w:numFmt w:val="bullet"/>
+      <w:lvlText w:val=""/>
+      <w:lvlJc w:val="left"/>
+      <w:pPr>
+        <w:ind w:left="4320" w:hanging="360"/>
+      </w:pPr>
+      <w:rPr>
+        <w:rFonts w:ascii="Wingdings" w:hAnsi="Wingdings" w:hint="default"/>
+      </w:rPr>
+    </w:lvl>
+    <w:lvl w:ilvl="6" w:tplc="04090001" w:tentative="1">
+      <w:start w:val="1"/>
+      <w:numFmt w:val="bullet"/>
+      <w:lvlText w:val=""/>
+      <w:lvlJc w:val="left"/>
+      <w:pPr>
+        <w:ind w:left="5040" w:hanging="360"/>
+      </w:pPr>
+      <w:rPr>
+        <w:rFonts w:ascii="Symbol" w:hAnsi="Symbol" w:hint="default"/>
+      </w:rPr>
+    </w:lvl>
+    <w:lvl w:ilvl="7" w:tplc="04090003" w:tentative="1">
+      <w:start w:val="1"/>
+      <w:numFmt w:val="bullet"/>
+      <w:lvlText w:val="o"/>
+      <w:lvlJc w:val="left"/>
+      <w:pPr>
+        <w:ind w:left="5760" w:hanging="360"/>
+      </w:pPr>
+      <w:rPr>
+        <w:rFonts w:ascii="Courier New" w:hAnsi="Courier New" w:cs="Courier New" w:hint="default"/>
+      </w:rPr>
+    </w:lvl>
+    <w:lvl w:ilvl="8" w:tplc="04090005" w:tentative="1">
+      <w:start w:val="1"/>
+      <w:numFmt w:val="bullet"/>
+      <w:lvlText w:val=""/>
+      <w:lvlJc w:val="left"/>
+      <w:pPr>
+        <w:ind w:left="6480" w:hanging="360"/>
+      </w:pPr>
+      <w:rPr>
+        <w:rFonts w:ascii="Wingdings" w:hAnsi="Wingdings" w:hint="default"/>
+      </w:rPr>
+    </w:lvl>
+  </w:abstractNum>
+  <w:abstractNum w:abstractNumId="7" w15:restartNumberingAfterBreak="0">
     <w:nsid w:val="5C5C1137"/>
     <w:multiLevelType w:val="hybridMultilevel"/>
     <w:tmpl w:val="5980F12C"/>
@@ -2042,7 +2196,7 @@
       </w:rPr>
     </w:lvl>
   </w:abstractNum>
-  <w:abstractNum w:abstractNumId="7" w15:restartNumberingAfterBreak="0">
+  <w:abstractNum w:abstractNumId="8" w15:restartNumberingAfterBreak="0">
     <w:nsid w:val="6F9E3FB4"/>
     <w:multiLevelType w:val="hybridMultilevel"/>
     <w:tmpl w:val="30349586"/>
@@ -2171,13 +2325,16 @@
     <w:abstractNumId w:val="5"/>
   </w:num>
   <w:num w:numId="6">
-    <w:abstractNumId w:val="7"/>
+    <w:abstractNumId w:val="8"/>
   </w:num>
   <w:num w:numId="7">
-    <w:abstractNumId w:val="6"/>
+    <w:abstractNumId w:val="7"/>
   </w:num>
   <w:num w:numId="8">
     <w:abstractNumId w:val="4"/>
+  </w:num>
+  <w:num w:numId="9">
+    <w:abstractNumId w:val="6"/>
   </w:num>
 </w:numbering>
 </file>
@@ -2982,7 +3139,6 @@
     <w:rPr>
       <w:color w:val="000080"/>
       <w:u w:val="single"/>
-      <w:lang/>
     </w:rPr>
   </w:style>
   <w:style w:type="character" w:customStyle="1" w:styleId="ListLabel38">

</xml_diff>

<commit_message>
Grindstone Page + Resume Updates
</commit_message>
<xml_diff>
--- a/resume.docx
+++ b/resume.docx
@@ -101,7 +101,43 @@
           <w:sz w:val="20"/>
           <w:szCs w:val="20"/>
         </w:rPr>
-        <w:t>(Feb 2015 – Dec 2020)</w:t>
+        <w:t xml:space="preserve">(Feb 2015 – </w:t>
+      </w:r>
+      <w:r>
+        <w:rPr>
+          <w:b/>
+          <w:i/>
+          <w:sz w:val="20"/>
+          <w:szCs w:val="20"/>
+        </w:rPr>
+        <w:t>May</w:t>
+      </w:r>
+      <w:r>
+        <w:rPr>
+          <w:b/>
+          <w:i/>
+          <w:sz w:val="20"/>
+          <w:szCs w:val="20"/>
+        </w:rPr>
+        <w:t xml:space="preserve"> 202</w:t>
+      </w:r>
+      <w:r>
+        <w:rPr>
+          <w:b/>
+          <w:i/>
+          <w:sz w:val="20"/>
+          <w:szCs w:val="20"/>
+        </w:rPr>
+        <w:t>0</w:t>
+      </w:r>
+      <w:r>
+        <w:rPr>
+          <w:b/>
+          <w:i/>
+          <w:sz w:val="20"/>
+          <w:szCs w:val="20"/>
+        </w:rPr>
+        <w:t>)</w:t>
       </w:r>
     </w:p>
     <w:p>
@@ -137,6 +173,10 @@
     </w:p>
     <w:p>
       <w:pPr>
+        <w:numPr>
+          <w:ilvl w:val="0"/>
+          <w:numId w:val="1"/>
+        </w:numPr>
         <w:spacing w:after="0" w:line="276" w:lineRule="auto"/>
         <w:contextualSpacing/>
         <w:rPr>
@@ -147,29 +187,94 @@
       </w:pPr>
       <w:r>
         <w:rPr>
-          <w:b/>
-          <w:sz w:val="20"/>
-          <w:szCs w:val="20"/>
-        </w:rPr>
-        <w:t xml:space="preserve">International School of </w:t>
-      </w:r>
-      <w:proofErr w:type="spellStart"/>
-      <w:r>
-        <w:rPr>
-          <w:b/>
-          <w:sz w:val="20"/>
-          <w:szCs w:val="20"/>
-        </w:rPr>
-        <w:t>Choueifat</w:t>
-      </w:r>
-      <w:proofErr w:type="spellEnd"/>
-      <w:r>
-        <w:rPr>
-          <w:b/>
-          <w:sz w:val="20"/>
-          <w:szCs w:val="20"/>
-        </w:rPr>
-        <w:t xml:space="preserve"> - Cairo</w:t>
+          <w:color w:val="000000"/>
+          <w:sz w:val="20"/>
+          <w:szCs w:val="20"/>
+        </w:rPr>
+        <w:t>Note: The only class remaining i</w:t>
+      </w:r>
+      <w:r>
+        <w:rPr>
+          <w:color w:val="000000"/>
+          <w:sz w:val="20"/>
+          <w:szCs w:val="20"/>
+        </w:rPr>
+        <w:t>s</w:t>
+      </w:r>
+      <w:r>
+        <w:rPr>
+          <w:color w:val="000000"/>
+          <w:sz w:val="20"/>
+          <w:szCs w:val="20"/>
+        </w:rPr>
+        <w:t xml:space="preserve"> an Arabic cla</w:t>
+      </w:r>
+      <w:r>
+        <w:rPr>
+          <w:color w:val="000000"/>
+          <w:sz w:val="20"/>
+          <w:szCs w:val="20"/>
+        </w:rPr>
+        <w:t>ss</w:t>
+      </w:r>
+      <w:r>
+        <w:rPr>
+          <w:color w:val="000000"/>
+          <w:sz w:val="20"/>
+          <w:szCs w:val="20"/>
+        </w:rPr>
+        <w:t xml:space="preserve"> that I need to take now for bureaucratic rea</w:t>
+      </w:r>
+      <w:r>
+        <w:rPr>
+          <w:color w:val="000000"/>
+          <w:sz w:val="20"/>
+          <w:szCs w:val="20"/>
+        </w:rPr>
+        <w:t>s</w:t>
+      </w:r>
+      <w:r>
+        <w:rPr>
+          <w:color w:val="000000"/>
+          <w:sz w:val="20"/>
+          <w:szCs w:val="20"/>
+        </w:rPr>
+        <w:t>on</w:t>
+      </w:r>
+      <w:r>
+        <w:rPr>
+          <w:color w:val="000000"/>
+          <w:sz w:val="20"/>
+          <w:szCs w:val="20"/>
+        </w:rPr>
+        <w:t>s</w:t>
+      </w:r>
+      <w:r>
+        <w:rPr>
+          <w:color w:val="000000"/>
+          <w:sz w:val="20"/>
+          <w:szCs w:val="20"/>
+        </w:rPr>
+        <w:t>.</w:t>
+      </w:r>
+    </w:p>
+    <w:p>
+      <w:pPr>
+        <w:spacing w:after="0" w:line="276" w:lineRule="auto"/>
+        <w:contextualSpacing/>
+        <w:rPr>
+          <w:b/>
+          <w:sz w:val="20"/>
+          <w:szCs w:val="20"/>
+        </w:rPr>
+      </w:pPr>
+      <w:r>
+        <w:rPr>
+          <w:b/>
+          <w:sz w:val="20"/>
+          <w:szCs w:val="20"/>
+        </w:rPr>
+        <w:t>International School of Choueifat - Cairo</w:t>
       </w:r>
       <w:r>
         <w:rPr>
@@ -322,13 +427,27 @@
           <w:sz w:val="20"/>
           <w:szCs w:val="20"/>
         </w:rPr>
-        <w:t>Cross-Platform (Linux + Mac + PC)</w:t>
+        <w:t>Cross-Platform (Linux</w:t>
+      </w:r>
+      <w:r>
+        <w:rPr>
+          <w:sz w:val="20"/>
+          <w:szCs w:val="20"/>
+        </w:rPr>
+        <w:t xml:space="preserve"> </w:t>
+      </w:r>
+      <w:r>
+        <w:rPr>
+          <w:sz w:val="20"/>
+          <w:szCs w:val="20"/>
+        </w:rPr>
+        <w:t>+ PC)</w:t>
       </w:r>
     </w:p>
     <w:p>
       <w:pPr>
         <w:numPr>
-          <w:ilvl w:val="0"/>
+          <w:ilvl w:val="1"/>
           <w:numId w:val="2"/>
         </w:numPr>
         <w:spacing w:after="0" w:line="276" w:lineRule="auto"/>
@@ -343,13 +462,13 @@
           <w:sz w:val="20"/>
           <w:szCs w:val="20"/>
         </w:rPr>
-        <w:t>Cross-API (OpenGL, DirectX, Vulkan)</w:t>
+        <w:t>Cross-API (OpenGL, Vulkan)</w:t>
       </w:r>
     </w:p>
     <w:p>
       <w:pPr>
         <w:numPr>
-          <w:ilvl w:val="0"/>
+          <w:ilvl w:val="1"/>
           <w:numId w:val="2"/>
         </w:numPr>
         <w:spacing w:after="0" w:line="276" w:lineRule="auto"/>
@@ -364,20 +483,50 @@
           <w:sz w:val="20"/>
           <w:szCs w:val="20"/>
         </w:rPr>
-        <w:t xml:space="preserve">Modern graphics techniques including PBR and </w:t>
-      </w:r>
-      <w:r>
-        <w:rPr>
-          <w:sz w:val="20"/>
-          <w:szCs w:val="20"/>
-        </w:rPr>
-        <w:t>gorgeous post-processing</w:t>
+        <w:t>Modern graphics techniques including PBR</w:t>
+      </w:r>
+      <w:r>
+        <w:rPr>
+          <w:sz w:val="20"/>
+          <w:szCs w:val="20"/>
+        </w:rPr>
+        <w:t>, image-ba</w:t>
+      </w:r>
+      <w:r>
+        <w:rPr>
+          <w:color w:val="000000"/>
+          <w:sz w:val="20"/>
+          <w:szCs w:val="20"/>
+        </w:rPr>
+        <w:t>s</w:t>
+      </w:r>
+      <w:r>
+        <w:rPr>
+          <w:color w:val="000000"/>
+          <w:sz w:val="20"/>
+          <w:szCs w:val="20"/>
+        </w:rPr>
+        <w:t>ed lighting,</w:t>
+      </w:r>
+      <w:r>
+        <w:rPr>
+          <w:sz w:val="20"/>
+          <w:szCs w:val="20"/>
+        </w:rPr>
+        <w:t xml:space="preserve"> and </w:t>
+      </w:r>
+      <w:r>
+        <w:rPr>
+          <w:sz w:val="20"/>
+          <w:szCs w:val="20"/>
+        </w:rPr>
+        <w:t>post-processing</w:t>
       </w:r>
     </w:p>
     <w:p>
       <w:pPr>
         <w:numPr>
-          <w:ilvl w:val="0"/>
+          <w:ilvl w:val="1"/>
           <w:numId w:val="2"/>
         </w:numPr>
         <w:spacing w:after="0" w:line="276" w:lineRule="auto"/>
@@ -394,6 +543,45 @@
           <w:szCs w:val="20"/>
         </w:rPr>
         <w:t>Designed to be beautiful, extensible, easy to use, performant, and flexible.</w:t>
+      </w:r>
+    </w:p>
+    <w:p>
+      <w:pPr>
+        <w:numPr>
+          <w:ilvl w:val="1"/>
+          <w:numId w:val="2"/>
+        </w:numPr>
+        <w:spacing w:after="0" w:line="276" w:lineRule="auto"/>
+        <w:contextualSpacing/>
+        <w:rPr>
+          <w:color w:val="000000"/>
+          <w:sz w:val="20"/>
+          <w:szCs w:val="20"/>
+        </w:rPr>
+      </w:pPr>
+      <w:r>
+        <w:rPr>
+          <w:color w:val="000000"/>
+          <w:sz w:val="20"/>
+          <w:szCs w:val="20"/>
+        </w:rPr>
+        <w:t xml:space="preserve">Client and </w:t>
+      </w:r>
+      <w:r>
+        <w:rPr>
+          <w:color w:val="000000"/>
+          <w:sz w:val="20"/>
+          <w:szCs w:val="20"/>
+        </w:rPr>
+        <w:t xml:space="preserve">Employee-friendly </w:t>
+      </w:r>
+      <w:r>
+        <w:rPr>
+          <w:color w:val="000000"/>
+          <w:sz w:val="20"/>
+          <w:szCs w:val="20"/>
+        </w:rPr>
+        <w:t>GUI-based editor tools</w:t>
       </w:r>
     </w:p>
     <w:p>
@@ -580,29 +768,12 @@
           <w:sz w:val="20"/>
         </w:rPr>
       </w:pPr>
-      <w:bookmarkStart w:id="1" w:name="_GoBack"/>
       <w:r>
         <w:rPr>
           <w:rStyle w:val="background-details"/>
           <w:sz w:val="20"/>
         </w:rPr>
-        <w:t xml:space="preserve">Managed the </w:t>
-      </w:r>
-      <w:proofErr w:type="gramStart"/>
-      <w:r>
-        <w:rPr>
-          <w:rStyle w:val="background-details"/>
-          <w:sz w:val="20"/>
-        </w:rPr>
-        <w:t>front end</w:t>
-      </w:r>
-      <w:proofErr w:type="gramEnd"/>
-      <w:r>
-        <w:rPr>
-          <w:rStyle w:val="background-details"/>
-          <w:sz w:val="20"/>
-        </w:rPr>
-        <w:t xml:space="preserve"> development team.</w:t>
+        <w:t>Managed the front end development team.</w:t>
       </w:r>
     </w:p>
     <w:p>
@@ -623,23 +794,7 @@
           <w:rStyle w:val="background-details"/>
           <w:sz w:val="20"/>
         </w:rPr>
-        <w:t xml:space="preserve">Integrated with Amazon AWS </w:t>
-      </w:r>
-      <w:proofErr w:type="spellStart"/>
-      <w:r>
-        <w:rPr>
-          <w:rStyle w:val="background-details"/>
-          <w:sz w:val="20"/>
-        </w:rPr>
-        <w:t>Severless</w:t>
-      </w:r>
-      <w:proofErr w:type="spellEnd"/>
-      <w:r>
-        <w:rPr>
-          <w:rStyle w:val="background-details"/>
-          <w:sz w:val="20"/>
-        </w:rPr>
-        <w:t xml:space="preserve"> REST-based Architecture.</w:t>
+        <w:t>Integrated with Amazon AWS Severless REST-based Architecture.</w:t>
       </w:r>
     </w:p>
     <w:p>
@@ -660,15 +815,7 @@
           <w:rStyle w:val="background-details"/>
           <w:sz w:val="20"/>
         </w:rPr>
-        <w:t>Prog</w:t>
-      </w:r>
-      <w:bookmarkEnd w:id="1"/>
-      <w:r>
-        <w:rPr>
-          <w:rStyle w:val="background-details"/>
-          <w:sz w:val="20"/>
-        </w:rPr>
-        <w:t>rammed and designed React-based web Interface for client and dashboard.</w:t>
+        <w:t>Programmed and designed React-based web Interface for client and dashboard.</w:t>
       </w:r>
     </w:p>
     <w:p>
@@ -890,33 +1037,8 @@
           <w:sz w:val="20"/>
           <w:szCs w:val="20"/>
         </w:rPr>
-        <w:t xml:space="preserve">Was an undergraduate teacher's assistant for Dr. </w:t>
-      </w:r>
-      <w:proofErr w:type="spellStart"/>
-      <w:r>
-        <w:rPr>
-          <w:sz w:val="20"/>
-          <w:szCs w:val="20"/>
-        </w:rPr>
-        <w:t>Howaida's</w:t>
-      </w:r>
-      <w:proofErr w:type="spellEnd"/>
-      <w:r>
-        <w:rPr>
-          <w:sz w:val="20"/>
-          <w:szCs w:val="20"/>
-        </w:rPr>
-        <w:t xml:space="preserve"> CSCE1001 course at the American University in </w:t>
-      </w:r>
-      <w:proofErr w:type="gramStart"/>
-      <w:r>
-        <w:rPr>
-          <w:sz w:val="20"/>
-          <w:szCs w:val="20"/>
-        </w:rPr>
-        <w:t>Cairo.</w:t>
-      </w:r>
-      <w:proofErr w:type="gramEnd"/>
+        <w:t>Was an undergraduate teacher's assistant for Dr. Howaida's CSCE1001 course at the American University in Cairo.</w:t>
+      </w:r>
     </w:p>
     <w:p>
       <w:pPr>
@@ -1006,131 +1128,319 @@
         <w:spacing w:after="0" w:line="276" w:lineRule="auto"/>
         <w:rPr>
           <w:b/>
-          <w:sz w:val="20"/>
-          <w:szCs w:val="20"/>
-        </w:rPr>
-      </w:pPr>
-      <w:r>
-        <w:rPr>
-          <w:b/>
-          <w:sz w:val="20"/>
-          <w:szCs w:val="20"/>
-        </w:rPr>
-        <w:t>General Secretary for Computer Science and Engineering Association at AUC</w:t>
-      </w:r>
-      <w:r>
-        <w:rPr>
-          <w:b/>
-          <w:i/>
-          <w:sz w:val="20"/>
-          <w:szCs w:val="20"/>
-        </w:rPr>
-        <w:t xml:space="preserve"> (Fall 2017 - Spring 2018)</w:t>
-      </w:r>
-    </w:p>
-    <w:p>
-      <w:pPr>
+          <w:i/>
+          <w:sz w:val="20"/>
+          <w:szCs w:val="20"/>
+        </w:rPr>
+      </w:pPr>
+      <w:r>
+        <w:rPr>
+          <w:b/>
+          <w:sz w:val="20"/>
+          <w:szCs w:val="20"/>
+        </w:rPr>
+        <w:t>Game Development Workshop Instructor at AUC</w:t>
+      </w:r>
+      <w:r>
+        <w:rPr>
+          <w:b/>
+          <w:i/>
+          <w:sz w:val="20"/>
+          <w:szCs w:val="20"/>
+        </w:rPr>
+        <w:t xml:space="preserve"> (</w:t>
+      </w:r>
+      <w:r>
+        <w:rPr>
+          <w:b/>
+          <w:i/>
+          <w:sz w:val="20"/>
+          <w:szCs w:val="20"/>
+        </w:rPr>
+        <w:t>Spring 2016, Fall 2016</w:t>
+      </w:r>
+      <w:r>
+        <w:rPr>
+          <w:b/>
+          <w:i/>
+          <w:sz w:val="20"/>
+          <w:szCs w:val="20"/>
+        </w:rPr>
+        <w:t xml:space="preserve">, </w:t>
+      </w:r>
+      <w:r>
+        <w:rPr>
+          <w:b/>
+          <w:i/>
+          <w:sz w:val="20"/>
+          <w:szCs w:val="20"/>
+        </w:rPr>
+        <w:t>Jan 2020</w:t>
+      </w:r>
+      <w:r>
+        <w:rPr>
+          <w:b/>
+          <w:i/>
+          <w:sz w:val="20"/>
+          <w:szCs w:val="20"/>
+        </w:rPr>
+        <w:t>)</w:t>
+      </w:r>
+    </w:p>
+    <w:p>
+      <w:pPr>
+        <w:pStyle w:val="ListParagraph"/>
         <w:numPr>
           <w:ilvl w:val="0"/>
           <w:numId w:val="3"/>
         </w:numPr>
         <w:spacing w:after="0" w:line="276" w:lineRule="auto"/>
-        <w:contextualSpacing/>
-        <w:rPr>
-          <w:sz w:val="20"/>
-          <w:szCs w:val="20"/>
-        </w:rPr>
-      </w:pPr>
-      <w:r>
-        <w:rPr>
-          <w:sz w:val="20"/>
-          <w:szCs w:val="20"/>
-        </w:rPr>
-        <w:t>Led various department heads</w:t>
-      </w:r>
-    </w:p>
-    <w:p>
-      <w:pPr>
+        <w:rPr>
+          <w:color w:val="000000"/>
+          <w:sz w:val="20"/>
+        </w:rPr>
+      </w:pPr>
+      <w:r>
+        <w:rPr>
+          <w:color w:val="000000"/>
+          <w:sz w:val="20"/>
+        </w:rPr>
+        <w:t>Game development course requested many times by Computer Science Association, and currently personally requested by the chair of the department, Dr. Sherif Aly.</w:t>
+      </w:r>
+    </w:p>
+    <w:p>
+      <w:pPr>
+        <w:pStyle w:val="ListParagraph"/>
         <w:numPr>
           <w:ilvl w:val="0"/>
           <w:numId w:val="3"/>
         </w:numPr>
         <w:spacing w:after="0" w:line="276" w:lineRule="auto"/>
-        <w:contextualSpacing/>
-      </w:pPr>
-      <w:r>
-        <w:rPr>
-          <w:sz w:val="20"/>
-          <w:szCs w:val="20"/>
-        </w:rPr>
-        <w:t>Coordinated several events</w:t>
-      </w:r>
-    </w:p>
-    <w:p>
-      <w:pPr>
-        <w:spacing w:after="0" w:line="276" w:lineRule="auto"/>
-        <w:rPr>
-          <w:b/>
-          <w:sz w:val="20"/>
-          <w:szCs w:val="20"/>
-        </w:rPr>
-      </w:pPr>
-      <w:r>
-        <w:rPr>
-          <w:b/>
-          <w:sz w:val="20"/>
-          <w:szCs w:val="20"/>
-        </w:rPr>
-        <w:t>Marketing and Websites Heads for Computer Science and Engineering Association at AUC</w:t>
-      </w:r>
-      <w:r>
-        <w:rPr>
-          <w:b/>
-          <w:i/>
-          <w:sz w:val="20"/>
-          <w:szCs w:val="20"/>
-        </w:rPr>
-        <w:t xml:space="preserve"> (Spring - Fall 2016)</w:t>
-      </w:r>
-    </w:p>
-    <w:p>
-      <w:pPr>
+        <w:rPr>
+          <w:color w:val="000000"/>
+          <w:sz w:val="20"/>
+        </w:rPr>
+      </w:pPr>
+      <w:r>
+        <w:rPr>
+          <w:color w:val="000000"/>
+          <w:sz w:val="20"/>
+        </w:rPr>
+        <w:t>Designed the curriculum and presentations, and taught class of 10-40 students.</w:t>
+      </w:r>
+    </w:p>
+    <w:p>
+      <w:pPr>
+        <w:pStyle w:val="ListParagraph"/>
         <w:numPr>
           <w:ilvl w:val="0"/>
           <w:numId w:val="3"/>
         </w:numPr>
         <w:spacing w:after="0" w:line="276" w:lineRule="auto"/>
-        <w:contextualSpacing/>
         <w:rPr>
           <w:color w:val="000000"/>
           <w:sz w:val="20"/>
-          <w:szCs w:val="20"/>
         </w:rPr>
       </w:pPr>
       <w:r>
         <w:rPr>
           <w:color w:val="000000"/>
           <w:sz w:val="20"/>
-          <w:szCs w:val="20"/>
-        </w:rPr>
-        <w:t>Expanded on the CSEA website, improving existing features and adding new ones.</w:t>
-      </w:r>
-    </w:p>
-    <w:p>
-      <w:pPr>
+        </w:rPr>
+        <w:lastRenderedPageBreak/>
+        <w:t>Game Development includes Graphics, Programming, Level Design, Modeling, Texturing, and Game Design. Unreal + Unity.</w:t>
+      </w:r>
+    </w:p>
+    <w:p>
+      <w:pPr>
+        <w:pStyle w:val="ListParagraph"/>
         <w:numPr>
           <w:ilvl w:val="0"/>
           <w:numId w:val="3"/>
         </w:numPr>
         <w:spacing w:after="0" w:line="276" w:lineRule="auto"/>
+        <w:rPr>
+          <w:b/>
+          <w:sz w:val="20"/>
+        </w:rPr>
+      </w:pPr>
+      <w:r>
+        <w:rPr>
+          <w:color w:val="000000"/>
+          <w:sz w:val="20"/>
+        </w:rPr>
+        <w:t>Web Development includes HTML, CSS, JS.</w:t>
+      </w:r>
+    </w:p>
+    <w:p>
+      <w:pPr>
+        <w:spacing w:after="0" w:line="276" w:lineRule="auto"/>
+        <w:rPr>
+          <w:b/>
+          <w:sz w:val="20"/>
+        </w:rPr>
+      </w:pPr>
+      <w:r>
+        <w:rPr>
+          <w:b/>
+          <w:sz w:val="20"/>
+        </w:rPr>
+        <w:t>General Secretary for Computer Science and Engineering Association at AUC</w:t>
+      </w:r>
+      <w:r>
+        <w:rPr>
+          <w:b/>
+          <w:i/>
+          <w:sz w:val="20"/>
+        </w:rPr>
+        <w:t xml:space="preserve"> (Fall 2017 - Spring 2018)</w:t>
+      </w:r>
+    </w:p>
+    <w:p>
+      <w:pPr>
+        <w:numPr>
+          <w:ilvl w:val="0"/>
+          <w:numId w:val="3"/>
+        </w:numPr>
+        <w:spacing w:after="0" w:line="276" w:lineRule="auto"/>
         <w:contextualSpacing/>
-      </w:pPr>
-      <w:r>
+        <w:rPr>
+          <w:sz w:val="20"/>
+          <w:szCs w:val="20"/>
+        </w:rPr>
+      </w:pPr>
+      <w:r>
+        <w:rPr>
+          <w:sz w:val="20"/>
+          <w:szCs w:val="20"/>
+        </w:rPr>
+        <w:t xml:space="preserve">Led </w:t>
+      </w:r>
+      <w:r>
+        <w:rPr>
+          <w:sz w:val="20"/>
+          <w:szCs w:val="20"/>
+        </w:rPr>
+        <w:t>all</w:t>
+      </w:r>
+      <w:r>
+        <w:rPr>
+          <w:sz w:val="20"/>
+          <w:szCs w:val="20"/>
+        </w:rPr>
+        <w:t xml:space="preserve"> department heads</w:t>
+      </w:r>
+      <w:r>
+        <w:rPr>
+          <w:sz w:val="20"/>
+          <w:szCs w:val="20"/>
+        </w:rPr>
+        <w:t>.</w:t>
+      </w:r>
+    </w:p>
+    <w:p>
+      <w:pPr>
+        <w:numPr>
+          <w:ilvl w:val="0"/>
+          <w:numId w:val="3"/>
+        </w:numPr>
+        <w:spacing w:after="0" w:line="276" w:lineRule="auto"/>
+        <w:contextualSpacing/>
+      </w:pPr>
+      <w:r>
+        <w:rPr>
+          <w:sz w:val="20"/>
+          <w:szCs w:val="20"/>
+        </w:rPr>
+        <w:t xml:space="preserve">Coordinated </w:t>
+      </w:r>
+      <w:r>
+        <w:rPr>
+          <w:sz w:val="20"/>
+          <w:szCs w:val="20"/>
+        </w:rPr>
+        <w:t>entertaining and educational</w:t>
+      </w:r>
+      <w:r>
+        <w:rPr>
+          <w:sz w:val="20"/>
+          <w:szCs w:val="20"/>
+        </w:rPr>
+        <w:t xml:space="preserve"> events</w:t>
+      </w:r>
+      <w:r>
+        <w:rPr>
+          <w:sz w:val="20"/>
+          <w:szCs w:val="20"/>
+        </w:rPr>
+        <w:t>, including Amazon-sponsored hackathon.</w:t>
+      </w:r>
+    </w:p>
+    <w:p>
+      <w:pPr>
+        <w:spacing w:after="0" w:line="276" w:lineRule="auto"/>
+        <w:rPr>
+          <w:b/>
+          <w:sz w:val="20"/>
+          <w:szCs w:val="20"/>
+        </w:rPr>
+      </w:pPr>
+      <w:r>
+        <w:rPr>
+          <w:b/>
+          <w:sz w:val="20"/>
+          <w:szCs w:val="20"/>
+        </w:rPr>
+        <w:t>Marketing and Websites Heads for Computer Science and Engineering Association at AUC</w:t>
+      </w:r>
+      <w:r>
+        <w:rPr>
+          <w:b/>
+          <w:i/>
+          <w:sz w:val="20"/>
+          <w:szCs w:val="20"/>
+        </w:rPr>
+        <w:t xml:space="preserve"> (Spring - Fall 2016)</w:t>
+      </w:r>
+    </w:p>
+    <w:p>
+      <w:pPr>
+        <w:numPr>
+          <w:ilvl w:val="0"/>
+          <w:numId w:val="3"/>
+        </w:numPr>
+        <w:spacing w:after="0" w:line="276" w:lineRule="auto"/>
+        <w:contextualSpacing/>
         <w:rPr>
           <w:color w:val="000000"/>
           <w:sz w:val="20"/>
           <w:szCs w:val="20"/>
         </w:rPr>
+      </w:pPr>
+      <w:r>
+        <w:rPr>
+          <w:color w:val="000000"/>
+          <w:sz w:val="20"/>
+          <w:szCs w:val="20"/>
+        </w:rPr>
+        <w:t>Expanded on the CSEA website, improving existing features and adding new ones.</w:t>
+      </w:r>
+    </w:p>
+    <w:p>
+      <w:pPr>
+        <w:numPr>
+          <w:ilvl w:val="0"/>
+          <w:numId w:val="3"/>
+        </w:numPr>
+        <w:spacing w:after="0" w:line="276" w:lineRule="auto"/>
+        <w:contextualSpacing/>
+      </w:pPr>
+      <w:r>
+        <w:rPr>
+          <w:color w:val="000000"/>
+          <w:sz w:val="20"/>
+          <w:szCs w:val="20"/>
+        </w:rPr>
         <w:t>Led and recruited a team to create graphics and advertising for the association.</w:t>
       </w:r>
     </w:p>
@@ -1150,7 +1460,6 @@
           <w:sz w:val="20"/>
           <w:szCs w:val="20"/>
         </w:rPr>
-        <w:lastRenderedPageBreak/>
         <w:t>Game Development Workshop Instructor at AUC</w:t>
       </w:r>
       <w:r>
@@ -1210,7 +1519,27 @@
           <w:sz w:val="20"/>
           <w:szCs w:val="20"/>
         </w:rPr>
-        <w:t xml:space="preserve"> (Summer 2015)</w:t>
+        <w:t xml:space="preserve"> (Summer 201</w:t>
+      </w:r>
+      <w:r>
+        <w:rPr>
+          <w:b/>
+          <w:i/>
+          <w:sz w:val="20"/>
+          <w:szCs w:val="20"/>
+        </w:rPr>
+        <w:t>4</w:t>
+      </w:r>
+      <w:bookmarkStart w:id="1" w:name="_GoBack"/>
+      <w:bookmarkEnd w:id="1"/>
+      <w:r>
+        <w:rPr>
+          <w:b/>
+          <w:i/>
+          <w:sz w:val="20"/>
+          <w:szCs w:val="20"/>
+        </w:rPr>
+        <w:t>)</w:t>
       </w:r>
     </w:p>
     <w:p>
@@ -2352,7 +2681,7 @@
     </w:rPrDefault>
     <w:pPrDefault/>
   </w:docDefaults>
-  <w:latentStyles w:defLockedState="0" w:defUIPriority="99" w:defSemiHidden="0" w:defUnhideWhenUsed="0" w:defQFormat="0" w:count="375">
+  <w:latentStyles w:defLockedState="0" w:defUIPriority="99" w:defSemiHidden="0" w:defUnhideWhenUsed="0" w:defQFormat="0" w:count="376">
     <w:lsdException w:name="Normal" w:uiPriority="0" w:qFormat="1"/>
     <w:lsdException w:name="heading 1" w:uiPriority="9" w:qFormat="1"/>
     <w:lsdException w:name="heading 2" w:semiHidden="1" w:uiPriority="9" w:unhideWhenUsed="1" w:qFormat="1"/>
@@ -2458,7 +2787,6 @@
     <w:lsdException w:name="HTML Sample" w:semiHidden="1" w:unhideWhenUsed="1"/>
     <w:lsdException w:name="HTML Typewriter" w:semiHidden="1" w:unhideWhenUsed="1"/>
     <w:lsdException w:name="HTML Variable" w:semiHidden="1" w:unhideWhenUsed="1"/>
-    <w:lsdException w:name="Normal Table" w:semiHidden="1" w:unhideWhenUsed="1"/>
     <w:lsdException w:name="annotation subject" w:semiHidden="1" w:unhideWhenUsed="1"/>
     <w:lsdException w:name="No List" w:semiHidden="1" w:unhideWhenUsed="1"/>
     <w:lsdException w:name="Outline List 1" w:semiHidden="1" w:unhideWhenUsed="1"/>
@@ -2505,10 +2833,8 @@
     <w:lsdException w:name="Table Subtle 2" w:semiHidden="1" w:unhideWhenUsed="1"/>
     <w:lsdException w:name="Table Web 1" w:semiHidden="1" w:unhideWhenUsed="1"/>
     <w:lsdException w:name="Table Web 2" w:semiHidden="1" w:unhideWhenUsed="1"/>
-    <w:lsdException w:name="Table Web 3" w:semiHidden="1" w:unhideWhenUsed="1"/>
     <w:lsdException w:name="Balloon Text" w:semiHidden="1" w:unhideWhenUsed="1"/>
     <w:lsdException w:name="Table Grid" w:uiPriority="39"/>
-    <w:lsdException w:name="Table Theme" w:semiHidden="1" w:unhideWhenUsed="1"/>
     <w:lsdException w:name="Placeholder Text" w:semiHidden="1"/>
     <w:lsdException w:name="No Spacing" w:uiPriority="1" w:qFormat="1"/>
     <w:lsdException w:name="Light Shading" w:uiPriority="60"/>
@@ -2728,6 +3054,7 @@
     <w:lsdException w:name="Smart Hyperlink" w:semiHidden="1" w:unhideWhenUsed="1"/>
     <w:lsdException w:name="Hashtag" w:semiHidden="1" w:unhideWhenUsed="1"/>
     <w:lsdException w:name="Unresolved Mention" w:semiHidden="1" w:unhideWhenUsed="1"/>
+    <w:lsdException w:name="Smart Link" w:semiHidden="1" w:unhideWhenUsed="1"/>
   </w:latentStyles>
   <w:style w:type="paragraph" w:default="1" w:styleId="Normal">
     <w:name w:val="Normal"/>

</xml_diff>